<commit_message>
recalculate each class with their the optimal proportion in weighted and binary network
</commit_message>
<xml_diff>
--- a/Data_with_HC=24/BCTs/paper.docx
+++ b/Data_with_HC=24/BCTs/paper.docx
@@ -4316,15 +4316,7 @@
         <w:rPr>
           <w:b/>
         </w:rPr>
-        <w:t>Basic information of subjects</w:t>
-      </w:r>
-      <w:bookmarkStart w:id="0" w:name="_GoBack"/>
-      <w:bookmarkEnd w:id="0"/>
-      <w:r>
-        <w:rPr>
-          <w:b/>
-        </w:rPr>
-        <w:t xml:space="preserve"> </w:t>
+        <w:t xml:space="preserve">Basic information of subjects </w:t>
       </w:r>
       <w:r>
         <w:rPr>
@@ -4986,9 +4978,62 @@
       <w:pPr>
         <w:ind w:firstLine="0"/>
         <w:rPr>
-          <w:rFonts w:eastAsiaTheme="minorEastAsia" w:hint="eastAsia"/>
+          <w:rFonts w:eastAsiaTheme="minorEastAsia"/>
         </w:rPr>
       </w:pPr>
+      <w:r>
+        <w:rPr>
+          <w:rFonts w:eastAsiaTheme="minorEastAsia"/>
+          <w:noProof/>
+        </w:rPr>
+        <w:drawing>
+          <wp:inline distT="0" distB="0" distL="0" distR="0" wp14:anchorId="6CA746F6">
+            <wp:extent cx="5281041" cy="3423471"/>
+            <wp:effectExtent l="0" t="0" r="0" b="0"/>
+            <wp:docPr id="6" name="图片 6"/>
+            <wp:cNvGraphicFramePr>
+              <a:graphicFrameLocks xmlns:a="http://schemas.openxmlformats.org/drawingml/2006/main" noChangeAspect="1"/>
+            </wp:cNvGraphicFramePr>
+            <a:graphic xmlns:a="http://schemas.openxmlformats.org/drawingml/2006/main">
+              <a:graphicData uri="http://schemas.openxmlformats.org/drawingml/2006/picture">
+                <pic:pic xmlns:pic="http://schemas.openxmlformats.org/drawingml/2006/picture">
+                  <pic:nvPicPr>
+                    <pic:cNvPr id="0" name="Picture 4"/>
+                    <pic:cNvPicPr>
+                      <a:picLocks noChangeAspect="1" noChangeArrowheads="1"/>
+                    </pic:cNvPicPr>
+                  </pic:nvPicPr>
+                  <pic:blipFill>
+                    <a:blip r:embed="rId8" cstate="print">
+                      <a:extLst>
+                        <a:ext uri="{28A0092B-C50C-407E-A947-70E740481C1C}">
+                          <a14:useLocalDpi xmlns:a14="http://schemas.microsoft.com/office/drawing/2010/main" val="0"/>
+                        </a:ext>
+                      </a:extLst>
+                    </a:blip>
+                    <a:srcRect/>
+                    <a:stretch>
+                      <a:fillRect/>
+                    </a:stretch>
+                  </pic:blipFill>
+                  <pic:spPr bwMode="auto">
+                    <a:xfrm>
+                      <a:off x="0" y="0"/>
+                      <a:ext cx="5312537" cy="3443889"/>
+                    </a:xfrm>
+                    <a:prstGeom prst="rect">
+                      <a:avLst/>
+                    </a:prstGeom>
+                    <a:noFill/>
+                  </pic:spPr>
+                </pic:pic>
+              </a:graphicData>
+            </a:graphic>
+          </wp:inline>
+        </w:drawing>
+      </w:r>
+      <w:bookmarkStart w:id="0" w:name="_GoBack"/>
+      <w:bookmarkEnd w:id="0"/>
     </w:p>
     <w:p>
       <w:pPr>
@@ -5015,7 +5060,7 @@
                     <pic:cNvPicPr/>
                   </pic:nvPicPr>
                   <pic:blipFill>
-                    <a:blip r:embed="rId8"/>
+                    <a:blip r:embed="rId9"/>
                     <a:stretch>
                       <a:fillRect/>
                     </a:stretch>
@@ -5060,7 +5105,7 @@
                     <pic:cNvPicPr/>
                   </pic:nvPicPr>
                   <pic:blipFill>
-                    <a:blip r:embed="rId9"/>
+                    <a:blip r:embed="rId10"/>
                     <a:stretch>
                       <a:fillRect/>
                     </a:stretch>
@@ -5094,6 +5139,7 @@
         <w:rPr>
           <w:noProof/>
         </w:rPr>
+        <w:lastRenderedPageBreak/>
         <w:drawing>
           <wp:inline distT="0" distB="0" distL="0" distR="0" wp14:anchorId="0420E7FC" wp14:editId="473A9F31">
             <wp:extent cx="5274310" cy="2000250"/>
@@ -5110,7 +5156,7 @@
                     <pic:cNvPicPr/>
                   </pic:nvPicPr>
                   <pic:blipFill>
-                    <a:blip r:embed="rId10"/>
+                    <a:blip r:embed="rId11"/>
                     <a:stretch>
                       <a:fillRect/>
                     </a:stretch>
@@ -5215,11 +5261,7 @@
         <w:t>Brain imaging and behavior</w:t>
       </w:r>
       <w:r>
-        <w:t xml:space="preserve">, vol. 10, </w:t>
-      </w:r>
-      <w:r>
-        <w:lastRenderedPageBreak/>
-        <w:t>no. 3, pp. 799–817, 2016.</w:t>
+        <w:t>, vol. 10, no. 3, pp. 799–817, 2016.</w:t>
       </w:r>
     </w:p>
     <w:p>
@@ -17359,7 +17401,7 @@
 </file>
 
 <file path=customXml/itemProps1.xml><?xml version="1.0" encoding="utf-8"?>
-<ds:datastoreItem xmlns:ds="http://schemas.openxmlformats.org/officeDocument/2006/customXml" ds:itemID="{F1FB1AC6-92CC-4BEC-9582-CACB68643C0A}">
+<ds:datastoreItem xmlns:ds="http://schemas.openxmlformats.org/officeDocument/2006/customXml" ds:itemID="{F6104E0E-F1D3-440D-B2B2-39D4AEB173E3}">
   <ds:schemaRefs>
     <ds:schemaRef ds:uri="http://schemas.openxmlformats.org/officeDocument/2006/bibliography"/>
   </ds:schemaRefs>

</xml_diff>